<commit_message>
Respado 16 de Junio
</commit_message>
<xml_diff>
--- a/Entregables/Alvaro/Casos de Uso/Casos de Uso.docx
+++ b/Entregables/Alvaro/Casos de Uso/Casos de Uso.docx
@@ -157,7 +157,7 @@
         <w:rPr>
           <w:rtl w:val="0"/>
         </w:rPr>
-        <w:t xml:space="preserve">Puede solicitar citas de atención a profesores, directores académicos y rector.</w:t>
+        <w:t xml:space="preserve">Puede solicitar citas de atención a profesores y directores académicos.</w:t>
       </w:r>
     </w:p>
     <w:p>
@@ -176,7 +176,7 @@
         <w:rPr>
           <w:rtl w:val="0"/>
         </w:rPr>
-        <w:t xml:space="preserve">Puede rechazar una fecha y hora sugerida por un profesor, director académico o rector.</w:t>
+        <w:t xml:space="preserve">Puede aceptar la fecha y hora sugeridas por un profesor, director académico.</w:t>
       </w:r>
     </w:p>
     <w:p>
@@ -195,7 +195,7 @@
         <w:rPr>
           <w:rtl w:val="0"/>
         </w:rPr>
-        <w:t xml:space="preserve">Puede aceptar la fecha y hora sugeridas por un profesor, director académico o rector.</w:t>
+        <w:t xml:space="preserve">Puede rechazar una fecha y hora sugerida por un profesor, director académico.</w:t>
       </w:r>
     </w:p>
     <w:p>
@@ -214,7 +214,7 @@
         <w:rPr>
           <w:rtl w:val="0"/>
         </w:rPr>
-        <w:t xml:space="preserve">Puede evaluar citas con profesores, directores académicos y rector.</w:t>
+        <w:t xml:space="preserve">Puede evaluar citas con profesores.</w:t>
       </w:r>
     </w:p>
     <w:p>
@@ -644,44 +644,6 @@
         <w:rPr>
           <w:rtl w:val="0"/>
         </w:rPr>
-      </w:r>
-    </w:p>
-    <w:p>
-      <w:pPr>
-        <w:numPr>
-          <w:ilvl w:val="0"/>
-          <w:numId w:val="6"/>
-        </w:numPr>
-        <w:ind w:left="720" w:hanging="359"/>
-        <w:contextualSpacing w:val="1"/>
-        <w:rPr>
-          <w:u w:val="none"/>
-        </w:rPr>
-      </w:pPr>
-      <w:r>
-        <w:rPr>
-          <w:rtl w:val="0"/>
-        </w:rPr>
-        <w:t xml:space="preserve">Puede crear carreras.</w:t>
-      </w:r>
-    </w:p>
-    <w:p>
-      <w:pPr>
-        <w:numPr>
-          <w:ilvl w:val="0"/>
-          <w:numId w:val="6"/>
-        </w:numPr>
-        <w:ind w:left="720" w:hanging="359"/>
-        <w:contextualSpacing w:val="1"/>
-        <w:rPr>
-          <w:u w:val="none"/>
-        </w:rPr>
-      </w:pPr>
-      <w:r>
-        <w:rPr>
-          <w:rtl w:val="0"/>
-        </w:rPr>
-        <w:t xml:space="preserve">Puede modificar carreras.</w:t>
       </w:r>
     </w:p>
     <w:p>

</xml_diff>